<commit_message>
ThuanPH sua A3, review TLCSDL
</commit_message>
<xml_diff>
--- a/CNPM/TKCSDL_CNPM.docx
+++ b/CNPM/TKCSDL_CNPM.docx
@@ -35,7 +35,6 @@
           <w:bCs/>
         </w:rPr>
       </w:pPr>
-      <w:bookmarkStart w:id="0" w:name="_GoBack"/>
       <w:r>
         <w:rPr>
           <w:b/>
@@ -45,7 +44,6 @@
         <w:t>KHOA CÔNG NGHỆ THÔNG TIN</w:t>
       </w:r>
     </w:p>
-    <w:bookmarkEnd w:id="0"/>
     <w:p>
       <w:pPr>
         <w:jc w:val="center"/>
@@ -59,10 +57,10 @@
           <w:noProof/>
           <w:sz w:val="26"/>
           <w:szCs w:val="26"/>
-          <w:lang w:eastAsia="en-US"/>
+          <w:lang w:val="vi-VN" w:eastAsia="vi-VN"/>
         </w:rPr>
         <w:drawing>
-          <wp:inline distT="0" distB="0" distL="0" distR="0" wp14:anchorId="523D8590" wp14:editId="1D39B99C">
+          <wp:inline distT="0" distB="0" distL="0" distR="0" wp14:anchorId="44B96CA1" wp14:editId="1889404C">
             <wp:extent cx="1520456" cy="1486211"/>
             <wp:effectExtent l="0" t="0" r="0" b="0"/>
             <wp:docPr id="3" name="Picture 3" descr="logohvktqs"/>
@@ -232,7 +230,7 @@
           <w:b/>
           <w:szCs w:val="28"/>
         </w:rPr>
-        <w:t xml:space="preserve">Thầy </w:t>
+        <w:t>TS. Phạm Văn Việt</w:t>
       </w:r>
     </w:p>
     <w:p>
@@ -2420,14 +2418,7 @@
           <w:sz w:val="24"/>
           <w:szCs w:val="24"/>
         </w:rPr>
-        <w:tab/>
-      </w:r>
-      <w:r>
-        <w:rPr>
-          <w:sz w:val="24"/>
-          <w:szCs w:val="24"/>
-        </w:rPr>
-        <w:tab/>
+        <w:t>Phạm Hồng Thuận</w:t>
       </w:r>
       <w:r>
         <w:rPr>
@@ -2464,7 +2455,7 @@
           <w:szCs w:val="24"/>
           <w:u w:val="single"/>
         </w:rPr>
-        <w:tab/>
+        <w:t>20/06/2015</w:t>
       </w:r>
       <w:r>
         <w:rPr>
@@ -3056,9 +3047,9 @@
         <w:pStyle w:val="TOCHeading"/>
         <w:jc w:val="center"/>
       </w:pPr>
-      <w:bookmarkStart w:id="1" w:name="_Toc322249428"/>
+      <w:bookmarkStart w:id="0" w:name="_Toc322249428"/>
     </w:p>
-    <w:bookmarkStart w:id="2" w:name="_Toc415940656" w:displacedByCustomXml="next"/>
+    <w:bookmarkStart w:id="1" w:name="_Toc415940656" w:displacedByCustomXml="next"/>
     <w:sdt>
       <w:sdtPr>
         <w:rPr>
@@ -5531,28 +5522,28 @@
         <w:pStyle w:val="Heading1"/>
         <w:jc w:val="both"/>
       </w:pPr>
-      <w:bookmarkStart w:id="3" w:name="_Toc420175532"/>
+      <w:bookmarkStart w:id="2" w:name="_Toc420175532"/>
       <w:r>
         <w:lastRenderedPageBreak/>
         <w:t>1. GIỚI THIỆU</w:t>
       </w:r>
+      <w:bookmarkEnd w:id="0"/>
       <w:bookmarkEnd w:id="1"/>
       <w:bookmarkEnd w:id="2"/>
-      <w:bookmarkEnd w:id="3"/>
     </w:p>
     <w:p>
       <w:pPr>
         <w:pStyle w:val="Heading2"/>
       </w:pPr>
-      <w:bookmarkStart w:id="4" w:name="_Toc322249429"/>
-      <w:bookmarkStart w:id="5" w:name="_Toc415940657"/>
-      <w:bookmarkStart w:id="6" w:name="_Toc420175533"/>
+      <w:bookmarkStart w:id="3" w:name="_Toc322249429"/>
+      <w:bookmarkStart w:id="4" w:name="_Toc415940657"/>
+      <w:bookmarkStart w:id="5" w:name="_Toc420175533"/>
       <w:r>
         <w:t>1.1. Mục đích tài liệu</w:t>
       </w:r>
+      <w:bookmarkEnd w:id="3"/>
       <w:bookmarkEnd w:id="4"/>
       <w:bookmarkEnd w:id="5"/>
-      <w:bookmarkEnd w:id="6"/>
     </w:p>
     <w:p>
       <w:pPr>
@@ -5604,9 +5595,9 @@
       <w:pPr>
         <w:pStyle w:val="Heading2"/>
       </w:pPr>
-      <w:bookmarkStart w:id="7" w:name="_Toc322249430"/>
-      <w:bookmarkStart w:id="8" w:name="_Toc415940658"/>
-      <w:bookmarkStart w:id="9" w:name="_Toc420175534"/>
+      <w:bookmarkStart w:id="6" w:name="_Toc322249430"/>
+      <w:bookmarkStart w:id="7" w:name="_Toc415940658"/>
+      <w:bookmarkStart w:id="8" w:name="_Toc420175534"/>
       <w:r>
         <w:t xml:space="preserve">1.2. Phạm </w:t>
       </w:r>
@@ -5618,9 +5609,9 @@
       <w:r>
         <w:t xml:space="preserve"> tài liệu</w:t>
       </w:r>
+      <w:bookmarkEnd w:id="6"/>
       <w:bookmarkEnd w:id="7"/>
       <w:bookmarkEnd w:id="8"/>
-      <w:bookmarkEnd w:id="9"/>
     </w:p>
     <w:p>
       <w:pPr>
@@ -5685,15 +5676,15 @@
       <w:pPr>
         <w:pStyle w:val="Heading2"/>
       </w:pPr>
-      <w:bookmarkStart w:id="10" w:name="_Toc322249431"/>
-      <w:bookmarkStart w:id="11" w:name="_Toc415940659"/>
-      <w:bookmarkStart w:id="12" w:name="_Toc420175535"/>
+      <w:bookmarkStart w:id="9" w:name="_Toc322249431"/>
+      <w:bookmarkStart w:id="10" w:name="_Toc415940659"/>
+      <w:bookmarkStart w:id="11" w:name="_Toc420175535"/>
       <w:r>
         <w:t>1.3. Thuật ngữ và các từ viết tắt</w:t>
       </w:r>
+      <w:bookmarkEnd w:id="9"/>
       <w:bookmarkEnd w:id="10"/>
       <w:bookmarkEnd w:id="11"/>
-      <w:bookmarkEnd w:id="12"/>
     </w:p>
     <w:tbl>
       <w:tblPr>
@@ -6175,20 +6166,20 @@
       </w:tr>
     </w:tbl>
     <w:p>
-      <w:bookmarkStart w:id="13" w:name="_Toc322249432"/>
+      <w:bookmarkStart w:id="12" w:name="_Toc322249432"/>
     </w:p>
     <w:p>
       <w:pPr>
         <w:pStyle w:val="Heading2"/>
       </w:pPr>
-      <w:bookmarkStart w:id="14" w:name="_Toc415940660"/>
-      <w:bookmarkStart w:id="15" w:name="_Toc420175536"/>
+      <w:bookmarkStart w:id="13" w:name="_Toc415940660"/>
+      <w:bookmarkStart w:id="14" w:name="_Toc420175536"/>
       <w:r>
         <w:t>1.4. Tài liệu tham khảo</w:t>
       </w:r>
+      <w:bookmarkEnd w:id="12"/>
       <w:bookmarkEnd w:id="13"/>
       <w:bookmarkEnd w:id="14"/>
-      <w:bookmarkEnd w:id="15"/>
     </w:p>
     <w:tbl>
       <w:tblPr>
@@ -6230,7 +6221,7 @@
                 <w:szCs w:val="28"/>
               </w:rPr>
             </w:pPr>
-            <w:bookmarkStart w:id="16" w:name="_Toc322249433"/>
+            <w:bookmarkStart w:id="15" w:name="_Toc322249433"/>
             <w:r>
               <w:rPr>
                 <w:b/>
@@ -6526,14 +6517,14 @@
       <w:pPr>
         <w:pStyle w:val="Heading2"/>
       </w:pPr>
-      <w:bookmarkStart w:id="17" w:name="_Toc415940661"/>
-      <w:bookmarkStart w:id="18" w:name="_Toc420175537"/>
+      <w:bookmarkStart w:id="16" w:name="_Toc415940661"/>
+      <w:bookmarkStart w:id="17" w:name="_Toc420175537"/>
       <w:r>
         <w:t>1.5. Mô tả tài liệu</w:t>
       </w:r>
+      <w:bookmarkEnd w:id="15"/>
       <w:bookmarkEnd w:id="16"/>
       <w:bookmarkEnd w:id="17"/>
-      <w:bookmarkEnd w:id="18"/>
     </w:p>
     <w:p>
       <w:pPr>
@@ -6658,24 +6649,24 @@
         <w:pStyle w:val="Heading1"/>
         <w:jc w:val="both"/>
       </w:pPr>
-      <w:bookmarkStart w:id="19" w:name="_Toc322249434"/>
-      <w:bookmarkStart w:id="20" w:name="_Toc415940662"/>
-      <w:bookmarkStart w:id="21" w:name="_Toc420175538"/>
+      <w:bookmarkStart w:id="18" w:name="_Toc322249434"/>
+      <w:bookmarkStart w:id="19" w:name="_Toc415940662"/>
+      <w:bookmarkStart w:id="20" w:name="_Toc420175538"/>
       <w:r>
         <w:lastRenderedPageBreak/>
         <w:t>2. THIẾT KẾ LOGIC CSDL</w:t>
       </w:r>
+      <w:bookmarkEnd w:id="18"/>
       <w:bookmarkEnd w:id="19"/>
       <w:bookmarkEnd w:id="20"/>
-      <w:bookmarkEnd w:id="21"/>
     </w:p>
     <w:p>
       <w:pPr>
         <w:pStyle w:val="Heading2"/>
       </w:pPr>
-      <w:bookmarkStart w:id="22" w:name="_Toc322249435"/>
-      <w:bookmarkStart w:id="23" w:name="_Toc415940663"/>
-      <w:bookmarkStart w:id="24" w:name="_Toc420175539"/>
+      <w:bookmarkStart w:id="21" w:name="_Toc322249435"/>
+      <w:bookmarkStart w:id="22" w:name="_Toc415940663"/>
+      <w:bookmarkStart w:id="23" w:name="_Toc420175539"/>
       <w:r>
         <w:t xml:space="preserve">2.1. </w:t>
       </w:r>
@@ -6685,24 +6676,24 @@
       <w:r>
         <w:t xml:space="preserve"> quan hệ của CSDL</w:t>
       </w:r>
+      <w:bookmarkEnd w:id="21"/>
       <w:bookmarkEnd w:id="22"/>
       <w:bookmarkEnd w:id="23"/>
-      <w:bookmarkEnd w:id="24"/>
     </w:p>
     <w:p>
       <w:pPr>
         <w:pStyle w:val="Heading3"/>
       </w:pPr>
-      <w:bookmarkStart w:id="25" w:name="_Toc415940664"/>
-      <w:bookmarkStart w:id="26" w:name="_Toc420175540"/>
+      <w:bookmarkStart w:id="24" w:name="_Toc415940664"/>
+      <w:bookmarkStart w:id="25" w:name="_Toc420175540"/>
       <w:r>
         <w:t xml:space="preserve">a. </w:t>
       </w:r>
       <w:r>
         <w:t>Sơ đồ quan hệ</w:t>
       </w:r>
+      <w:bookmarkEnd w:id="24"/>
       <w:bookmarkEnd w:id="25"/>
-      <w:bookmarkEnd w:id="26"/>
     </w:p>
     <w:p>
       <w:pPr>
@@ -6733,7 +6724,7 @@
           <v:shape id="_x0000_i1025" type="#_x0000_t75" style="width:498.15pt;height:424.45pt" o:ole="">
             <v:imagedata r:id="rId12" o:title=""/>
           </v:shape>
-          <o:OLEObject Type="Embed" ProgID="Visio.Drawing.15" ShapeID="_x0000_i1025" DrawAspect="Content" ObjectID="_1496257180" r:id="rId13"/>
+          <o:OLEObject Type="Embed" ProgID="Visio.Drawing.15" ShapeID="_x0000_i1025" DrawAspect="Content" ObjectID="_1496309613" r:id="rId13"/>
         </w:object>
       </w:r>
     </w:p>
@@ -6768,20 +6759,20 @@
       <w:pPr>
         <w:pStyle w:val="Heading3"/>
       </w:pPr>
-      <w:bookmarkStart w:id="27" w:name="_Toc415940665"/>
-      <w:bookmarkStart w:id="28" w:name="_Toc420175541"/>
+      <w:bookmarkStart w:id="26" w:name="_Toc415940665"/>
+      <w:bookmarkStart w:id="27" w:name="_Toc420175541"/>
       <w:r>
         <w:t xml:space="preserve">b. </w:t>
       </w:r>
-      <w:bookmarkStart w:id="29" w:name="OLE_LINK1"/>
-      <w:bookmarkStart w:id="30" w:name="OLE_LINK2"/>
+      <w:bookmarkStart w:id="28" w:name="OLE_LINK1"/>
+      <w:bookmarkStart w:id="29" w:name="OLE_LINK2"/>
       <w:r>
         <w:t>Danh sách các bảng trong CSDL</w:t>
       </w:r>
+      <w:bookmarkEnd w:id="26"/>
       <w:bookmarkEnd w:id="27"/>
       <w:bookmarkEnd w:id="28"/>
       <w:bookmarkEnd w:id="29"/>
-      <w:bookmarkEnd w:id="30"/>
     </w:p>
     <w:tbl>
       <w:tblPr>
@@ -7778,11 +7769,11 @@
       <w:pPr>
         <w:pStyle w:val="Heading2"/>
       </w:pPr>
-      <w:bookmarkStart w:id="31" w:name="_2.2._Bảng_FIT_TBL_1"/>
-      <w:bookmarkStart w:id="32" w:name="_Toc322249436"/>
-      <w:bookmarkStart w:id="33" w:name="_Toc415940666"/>
-      <w:bookmarkStart w:id="34" w:name="_Toc420175542"/>
-      <w:bookmarkEnd w:id="31"/>
+      <w:bookmarkStart w:id="30" w:name="_2.2._Bảng_FIT_TBL_1"/>
+      <w:bookmarkStart w:id="31" w:name="_Toc322249436"/>
+      <w:bookmarkStart w:id="32" w:name="_Toc415940666"/>
+      <w:bookmarkStart w:id="33" w:name="_Toc420175542"/>
+      <w:bookmarkEnd w:id="30"/>
     </w:p>
     <w:p>
       <w:pPr>
@@ -7813,12 +7804,12 @@
       <w:r>
         <w:t xml:space="preserve">ng </w:t>
       </w:r>
-      <w:bookmarkEnd w:id="32"/>
+      <w:bookmarkEnd w:id="31"/>
       <w:r>
         <w:t>Customer</w:t>
       </w:r>
+      <w:bookmarkEnd w:id="32"/>
       <w:bookmarkEnd w:id="33"/>
-      <w:bookmarkEnd w:id="34"/>
     </w:p>
     <w:tbl>
       <w:tblPr>
@@ -9155,18 +9146,18 @@
       <w:pPr>
         <w:pStyle w:val="Heading3"/>
       </w:pPr>
-      <w:bookmarkStart w:id="35" w:name="_Toc322249437"/>
-      <w:bookmarkStart w:id="36" w:name="_Toc415940667"/>
-      <w:bookmarkStart w:id="37" w:name="_Toc420175543"/>
+      <w:bookmarkStart w:id="34" w:name="_Toc322249437"/>
+      <w:bookmarkStart w:id="35" w:name="_Toc415940667"/>
+      <w:bookmarkStart w:id="36" w:name="_Toc420175543"/>
       <w:r>
         <w:t xml:space="preserve">2.2.1. </w:t>
       </w:r>
       <w:r>
         <w:t>Constraint</w:t>
       </w:r>
+      <w:bookmarkEnd w:id="34"/>
       <w:bookmarkEnd w:id="35"/>
       <w:bookmarkEnd w:id="36"/>
-      <w:bookmarkEnd w:id="37"/>
     </w:p>
     <w:tbl>
       <w:tblPr>
@@ -9375,9 +9366,9 @@
       <w:pPr>
         <w:pStyle w:val="Heading2"/>
       </w:pPr>
-      <w:bookmarkStart w:id="38" w:name="_Toc415940668"/>
-      <w:bookmarkStart w:id="39" w:name="_Toc415940821"/>
-      <w:bookmarkStart w:id="40" w:name="_Toc420175544"/>
+      <w:bookmarkStart w:id="37" w:name="_Toc415940668"/>
+      <w:bookmarkStart w:id="38" w:name="_Toc415940821"/>
+      <w:bookmarkStart w:id="39" w:name="_Toc420175544"/>
     </w:p>
     <w:p>
       <w:pPr>
@@ -9423,14 +9414,14 @@
       <w:r>
         <w:t xml:space="preserve">Bảng </w:t>
       </w:r>
-      <w:bookmarkStart w:id="41" w:name="_Toc322064201"/>
+      <w:bookmarkStart w:id="40" w:name="_Toc322064201"/>
       <w:r>
         <w:t>Account</w:t>
       </w:r>
+      <w:bookmarkEnd w:id="37"/>
       <w:bookmarkEnd w:id="38"/>
       <w:bookmarkEnd w:id="39"/>
       <w:bookmarkEnd w:id="40"/>
-      <w:bookmarkEnd w:id="41"/>
     </w:p>
     <w:tbl>
       <w:tblPr>
@@ -10877,16 +10868,16 @@
       <w:pPr>
         <w:pStyle w:val="Heading3"/>
       </w:pPr>
-      <w:bookmarkStart w:id="42" w:name="_Toc415940669"/>
-      <w:bookmarkStart w:id="43" w:name="_Toc420175545"/>
+      <w:bookmarkStart w:id="41" w:name="_Toc415940669"/>
+      <w:bookmarkStart w:id="42" w:name="_Toc420175545"/>
       <w:r>
         <w:t>2.3.1.</w:t>
       </w:r>
       <w:r>
         <w:t xml:space="preserve"> Constraint</w:t>
       </w:r>
+      <w:bookmarkEnd w:id="41"/>
       <w:bookmarkEnd w:id="42"/>
-      <w:bookmarkEnd w:id="43"/>
     </w:p>
     <w:tbl>
       <w:tblPr>
@@ -11411,8 +11402,8 @@
       <w:pPr>
         <w:pStyle w:val="Heading2"/>
       </w:pPr>
-      <w:bookmarkStart w:id="44" w:name="_Toc415940670"/>
-      <w:bookmarkStart w:id="45" w:name="_Toc420175546"/>
+      <w:bookmarkStart w:id="43" w:name="_Toc415940670"/>
+      <w:bookmarkStart w:id="44" w:name="_Toc420175546"/>
     </w:p>
     <w:p>
       <w:pPr>
@@ -11461,8 +11452,8 @@
       <w:r>
         <w:t>Card</w:t>
       </w:r>
+      <w:bookmarkEnd w:id="43"/>
       <w:bookmarkEnd w:id="44"/>
-      <w:bookmarkEnd w:id="45"/>
     </w:p>
     <w:tbl>
       <w:tblPr>
@@ -13103,16 +13094,16 @@
       <w:pPr>
         <w:pStyle w:val="Heading3"/>
       </w:pPr>
-      <w:bookmarkStart w:id="46" w:name="_Toc415940671"/>
-      <w:bookmarkStart w:id="47" w:name="_Toc420175547"/>
+      <w:bookmarkStart w:id="45" w:name="_Toc415940671"/>
+      <w:bookmarkStart w:id="46" w:name="_Toc420175547"/>
       <w:r>
         <w:t>2.4.1.</w:t>
       </w:r>
       <w:r>
         <w:t xml:space="preserve"> Constraint</w:t>
       </w:r>
+      <w:bookmarkEnd w:id="45"/>
       <w:bookmarkEnd w:id="46"/>
-      <w:bookmarkEnd w:id="47"/>
     </w:p>
     <w:tbl>
       <w:tblPr>
@@ -13436,9 +13427,9 @@
       <w:pPr>
         <w:pStyle w:val="Heading2"/>
       </w:pPr>
-      <w:bookmarkStart w:id="48" w:name="_Toc415940672"/>
-      <w:bookmarkStart w:id="49" w:name="_Toc415940825"/>
-      <w:bookmarkStart w:id="50" w:name="_Toc420175548"/>
+      <w:bookmarkStart w:id="47" w:name="_Toc415940672"/>
+      <w:bookmarkStart w:id="48" w:name="_Toc415940825"/>
+      <w:bookmarkStart w:id="49" w:name="_Toc420175548"/>
     </w:p>
     <w:p>
       <w:pPr>
@@ -13493,9 +13484,9 @@
       <w:r>
         <w:t>OverDraft Limit</w:t>
       </w:r>
+      <w:bookmarkEnd w:id="47"/>
       <w:bookmarkEnd w:id="48"/>
       <w:bookmarkEnd w:id="49"/>
-      <w:bookmarkEnd w:id="50"/>
     </w:p>
     <w:tbl>
       <w:tblPr>
@@ -14150,8 +14141,8 @@
       <w:pPr>
         <w:pStyle w:val="Heading3"/>
       </w:pPr>
-      <w:bookmarkStart w:id="51" w:name="_Toc415940673"/>
-      <w:bookmarkStart w:id="52" w:name="_Toc420175549"/>
+      <w:bookmarkStart w:id="50" w:name="_Toc415940673"/>
+      <w:bookmarkStart w:id="51" w:name="_Toc420175549"/>
       <w:r>
         <w:t>2.5</w:t>
       </w:r>
@@ -14161,8 +14152,8 @@
       <w:r>
         <w:t xml:space="preserve"> Constraint</w:t>
       </w:r>
+      <w:bookmarkEnd w:id="50"/>
       <w:bookmarkEnd w:id="51"/>
-      <w:bookmarkEnd w:id="52"/>
     </w:p>
     <w:tbl>
       <w:tblPr>
@@ -14386,9 +14377,9 @@
       <w:pPr>
         <w:pStyle w:val="Heading2"/>
       </w:pPr>
-      <w:bookmarkStart w:id="53" w:name="_Toc415940674"/>
-      <w:bookmarkStart w:id="54" w:name="_Toc415940827"/>
-      <w:bookmarkStart w:id="55" w:name="_Toc420175550"/>
+      <w:bookmarkStart w:id="52" w:name="_Toc415940674"/>
+      <w:bookmarkStart w:id="53" w:name="_Toc415940827"/>
+      <w:bookmarkStart w:id="54" w:name="_Toc420175550"/>
     </w:p>
     <w:p>
       <w:pPr>
@@ -14437,14 +14428,14 @@
       <w:r>
         <w:t xml:space="preserve">ng </w:t>
       </w:r>
-      <w:bookmarkStart w:id="56" w:name="_Toc322064204"/>
+      <w:bookmarkStart w:id="55" w:name="_Toc322064204"/>
       <w:r>
         <w:t>WithDraw Limit</w:t>
       </w:r>
+      <w:bookmarkEnd w:id="52"/>
       <w:bookmarkEnd w:id="53"/>
       <w:bookmarkEnd w:id="54"/>
       <w:bookmarkEnd w:id="55"/>
-      <w:bookmarkEnd w:id="56"/>
     </w:p>
     <w:tbl>
       <w:tblPr>
@@ -15109,16 +15100,16 @@
       <w:pPr>
         <w:pStyle w:val="Heading3"/>
       </w:pPr>
-      <w:bookmarkStart w:id="57" w:name="_Toc415940675"/>
-      <w:bookmarkStart w:id="58" w:name="_Toc420175551"/>
+      <w:bookmarkStart w:id="56" w:name="_Toc415940675"/>
+      <w:bookmarkStart w:id="57" w:name="_Toc420175551"/>
       <w:r>
         <w:t xml:space="preserve">2.6.1. </w:t>
       </w:r>
       <w:r>
         <w:t>Constraint</w:t>
       </w:r>
+      <w:bookmarkEnd w:id="56"/>
       <w:bookmarkEnd w:id="57"/>
-      <w:bookmarkEnd w:id="58"/>
     </w:p>
     <w:tbl>
       <w:tblPr>
@@ -15341,8 +15332,8 @@
       <w:pPr>
         <w:pStyle w:val="Heading2"/>
       </w:pPr>
-      <w:bookmarkStart w:id="59" w:name="_Toc415940676"/>
-      <w:bookmarkStart w:id="60" w:name="_Toc420175552"/>
+      <w:bookmarkStart w:id="58" w:name="_Toc415940676"/>
+      <w:bookmarkStart w:id="59" w:name="_Toc420175552"/>
     </w:p>
     <w:p>
       <w:pPr>
@@ -15394,8 +15385,8 @@
       <w:r>
         <w:t>Money</w:t>
       </w:r>
+      <w:bookmarkEnd w:id="58"/>
       <w:bookmarkEnd w:id="59"/>
-      <w:bookmarkEnd w:id="60"/>
     </w:p>
     <w:tbl>
       <w:tblPr>
@@ -16044,16 +16035,16 @@
       <w:pPr>
         <w:pStyle w:val="Heading3"/>
       </w:pPr>
-      <w:bookmarkStart w:id="61" w:name="_Toc415940677"/>
-      <w:bookmarkStart w:id="62" w:name="_Toc420175553"/>
+      <w:bookmarkStart w:id="60" w:name="_Toc415940677"/>
+      <w:bookmarkStart w:id="61" w:name="_Toc420175553"/>
       <w:r>
         <w:t>2.7.1.</w:t>
       </w:r>
       <w:r>
         <w:t xml:space="preserve"> Constraint</w:t>
       </w:r>
+      <w:bookmarkEnd w:id="60"/>
       <w:bookmarkEnd w:id="61"/>
-      <w:bookmarkEnd w:id="62"/>
     </w:p>
     <w:tbl>
       <w:tblPr>
@@ -16277,8 +16268,8 @@
       <w:pPr>
         <w:pStyle w:val="Heading2"/>
       </w:pPr>
-      <w:bookmarkStart w:id="63" w:name="_Toc415940678"/>
-      <w:bookmarkStart w:id="64" w:name="_Toc420175554"/>
+      <w:bookmarkStart w:id="62" w:name="_Toc415940678"/>
+      <w:bookmarkStart w:id="63" w:name="_Toc420175554"/>
     </w:p>
     <w:p>
       <w:pPr>
@@ -16336,8 +16327,8 @@
       <w:r>
         <w:t>Stock</w:t>
       </w:r>
+      <w:bookmarkEnd w:id="62"/>
       <w:bookmarkEnd w:id="63"/>
-      <w:bookmarkEnd w:id="64"/>
     </w:p>
     <w:tbl>
       <w:tblPr>
@@ -17375,8 +17366,8 @@
       <w:pPr>
         <w:pStyle w:val="Heading3"/>
       </w:pPr>
-      <w:bookmarkStart w:id="65" w:name="_Toc415940679"/>
-      <w:bookmarkStart w:id="66" w:name="_Toc420175555"/>
+      <w:bookmarkStart w:id="64" w:name="_Toc415940679"/>
+      <w:bookmarkStart w:id="65" w:name="_Toc420175555"/>
       <w:r>
         <w:t>2.8.1</w:t>
       </w:r>
@@ -17387,8 +17378,8 @@
       <w:r>
         <w:t>onstraint</w:t>
       </w:r>
+      <w:bookmarkEnd w:id="64"/>
       <w:bookmarkEnd w:id="65"/>
-      <w:bookmarkEnd w:id="66"/>
       <w:proofErr w:type="gramEnd"/>
     </w:p>
     <w:tbl>
@@ -17814,8 +17805,8 @@
       <w:pPr>
         <w:pStyle w:val="Heading2"/>
       </w:pPr>
-      <w:bookmarkStart w:id="67" w:name="_Toc415940680"/>
-      <w:bookmarkStart w:id="68" w:name="_Toc420175556"/>
+      <w:bookmarkStart w:id="66" w:name="_Toc415940680"/>
+      <w:bookmarkStart w:id="67" w:name="_Toc420175556"/>
     </w:p>
     <w:p>
       <w:pPr>
@@ -17875,8 +17866,8 @@
       <w:r>
         <w:t>LogType</w:t>
       </w:r>
+      <w:bookmarkEnd w:id="66"/>
       <w:bookmarkEnd w:id="67"/>
-      <w:bookmarkEnd w:id="68"/>
     </w:p>
     <w:tbl>
       <w:tblPr>
@@ -18535,8 +18526,8 @@
         <w:pStyle w:val="Heading3"/>
         <w:jc w:val="left"/>
       </w:pPr>
-      <w:bookmarkStart w:id="69" w:name="_Toc415940681"/>
-      <w:bookmarkStart w:id="70" w:name="_Toc420175557"/>
+      <w:bookmarkStart w:id="68" w:name="_Toc415940681"/>
+      <w:bookmarkStart w:id="69" w:name="_Toc420175557"/>
       <w:r>
         <w:t>2.9.1.</w:t>
       </w:r>
@@ -18546,8 +18537,8 @@
       <w:r>
         <w:t>Constraint</w:t>
       </w:r>
+      <w:bookmarkEnd w:id="68"/>
       <w:bookmarkEnd w:id="69"/>
-      <w:bookmarkEnd w:id="70"/>
     </w:p>
     <w:tbl>
       <w:tblPr>
@@ -18771,7 +18762,7 @@
       <w:pPr>
         <w:pStyle w:val="Heading2"/>
       </w:pPr>
-      <w:bookmarkStart w:id="71" w:name="_Toc420175558"/>
+      <w:bookmarkStart w:id="70" w:name="_Toc420175558"/>
     </w:p>
     <w:p>
       <w:pPr>
@@ -18814,7 +18805,7 @@
         <w:lastRenderedPageBreak/>
         <w:t>2.9.</w:t>
       </w:r>
-      <w:bookmarkStart w:id="72" w:name="_Toc415940682"/>
+      <w:bookmarkStart w:id="71" w:name="_Toc415940682"/>
       <w:r>
         <w:t xml:space="preserve"> </w:t>
       </w:r>
@@ -18827,8 +18818,8 @@
       <w:r>
         <w:t>Log</w:t>
       </w:r>
+      <w:bookmarkEnd w:id="70"/>
       <w:bookmarkEnd w:id="71"/>
-      <w:bookmarkEnd w:id="72"/>
     </w:p>
     <w:tbl>
       <w:tblPr>
@@ -20456,8 +20447,8 @@
       <w:pPr>
         <w:pStyle w:val="Heading3"/>
       </w:pPr>
-      <w:bookmarkStart w:id="73" w:name="_Toc415940683"/>
-      <w:bookmarkStart w:id="74" w:name="_Toc420175559"/>
+      <w:bookmarkStart w:id="72" w:name="_Toc415940683"/>
+      <w:bookmarkStart w:id="73" w:name="_Toc420175559"/>
       <w:r>
         <w:t>2.9</w:t>
       </w:r>
@@ -20467,8 +20458,8 @@
       <w:r>
         <w:t xml:space="preserve"> Constraint</w:t>
       </w:r>
+      <w:bookmarkEnd w:id="72"/>
       <w:bookmarkEnd w:id="73"/>
-      <w:bookmarkEnd w:id="74"/>
     </w:p>
     <w:tbl>
       <w:tblPr>
@@ -20996,8 +20987,8 @@
       <w:pPr>
         <w:pStyle w:val="Heading2"/>
       </w:pPr>
-      <w:bookmarkStart w:id="75" w:name="_Toc415940684"/>
-      <w:bookmarkStart w:id="76" w:name="_Toc420175560"/>
+      <w:bookmarkStart w:id="74" w:name="_Toc415940684"/>
+      <w:bookmarkStart w:id="75" w:name="_Toc420175560"/>
     </w:p>
     <w:p>
       <w:pPr>
@@ -21043,8 +21034,8 @@
       <w:r>
         <w:t>Bảng Config</w:t>
       </w:r>
+      <w:bookmarkEnd w:id="74"/>
       <w:bookmarkEnd w:id="75"/>
-      <w:bookmarkEnd w:id="76"/>
     </w:p>
     <w:p/>
     <w:tbl>
@@ -22076,8 +22067,8 @@
       <w:pPr>
         <w:pStyle w:val="Heading3"/>
       </w:pPr>
-      <w:bookmarkStart w:id="77" w:name="_Toc420175561"/>
-      <w:bookmarkStart w:id="78" w:name="_Toc415940685"/>
+      <w:bookmarkStart w:id="76" w:name="_Toc420175561"/>
+      <w:bookmarkStart w:id="77" w:name="_Toc415940685"/>
       <w:r>
         <w:t>2.10</w:t>
       </w:r>
@@ -22087,7 +22078,7 @@
       <w:r>
         <w:t>Constraint</w:t>
       </w:r>
-      <w:bookmarkEnd w:id="77"/>
+      <w:bookmarkEnd w:id="76"/>
     </w:p>
     <w:tbl>
       <w:tblPr>
@@ -22324,7 +22315,7 @@
       <w:pPr>
         <w:pStyle w:val="Heading2"/>
       </w:pPr>
-      <w:bookmarkStart w:id="79" w:name="_Toc420175562"/>
+      <w:bookmarkStart w:id="78" w:name="_Toc420175562"/>
     </w:p>
     <w:p>
       <w:pPr>
@@ -22367,7 +22358,7 @@
         <w:lastRenderedPageBreak/>
         <w:t>2.11. Bảng ATM</w:t>
       </w:r>
-      <w:bookmarkEnd w:id="79"/>
+      <w:bookmarkEnd w:id="78"/>
     </w:p>
     <w:tbl>
       <w:tblPr>
@@ -23219,13 +23210,16 @@
         <w:t>2.11</w:t>
       </w:r>
       <w:r>
-        <w:t>.1</w:t>
+        <w:t>.1.</w:t>
       </w:r>
-      <w:proofErr w:type="gramStart"/>
       <w:r>
-        <w:t>.Constraint</w:t>
+        <w:t xml:space="preserve"> </w:t>
       </w:r>
-      <w:proofErr w:type="gramEnd"/>
+      <w:bookmarkStart w:id="79" w:name="_GoBack"/>
+      <w:bookmarkEnd w:id="79"/>
+      <w:r>
+        <w:t>Constraint</w:t>
+      </w:r>
     </w:p>
     <w:tbl>
       <w:tblPr>
@@ -23456,7 +23450,7 @@
       <w:r>
         <w:t>CÁC FILE DỮ LIỆU</w:t>
       </w:r>
-      <w:bookmarkEnd w:id="78"/>
+      <w:bookmarkEnd w:id="77"/>
       <w:bookmarkEnd w:id="80"/>
       <w:bookmarkEnd w:id="81"/>
     </w:p>
@@ -23728,7 +23722,7 @@
         <w:rFonts w:ascii="Cambria" w:hAnsi="Cambria"/>
         <w:noProof/>
       </w:rPr>
-      <w:t>22</w:t>
+      <w:t>16</w:t>
     </w:r>
     <w:r>
       <w:rPr>
@@ -27203,7 +27197,7 @@
 </file>
 
 <file path=customXml/itemProps1.xml><?xml version="1.0" encoding="utf-8"?>
-<ds:datastoreItem xmlns:ds="http://schemas.openxmlformats.org/officeDocument/2006/customXml" ds:itemID="{E3745A7C-D165-409C-88F3-C570ACB333A7}">
+<ds:datastoreItem xmlns:ds="http://schemas.openxmlformats.org/officeDocument/2006/customXml" ds:itemID="{161DA289-FFBE-4B90-BC80-4F379C0A443C}">
   <ds:schemaRefs>
     <ds:schemaRef ds:uri="http://schemas.openxmlformats.org/officeDocument/2006/bibliography"/>
   </ds:schemaRefs>

</xml_diff>